<commit_message>
IMAGE: add BMP support
</commit_message>
<xml_diff>
--- a/packages/example-node/images-path.docx
+++ b/packages/example-node/images-path.docx
@@ -67,20 +67,25 @@
     </w:p>
     <w:p>
       <w:r>
-        <w:t>+++IMAGE ({ width: 3, height: 3, path: './sample.jp</w:t>
-      </w:r>
-      <w:r>
-        <w:t>e</w:t>
+        <w:t>+++IMAGE ({ width: 3, height: 3, path: './sample.jpeg' })+++</w:t>
+      </w:r>
+    </w:p>
+    <w:p>
+      <w:r>
+        <w:t>+++IMAGE ({ width: 3, height: 3, path: './sample.gif' })+++</w:t>
+      </w:r>
+    </w:p>
+    <w:p>
+      <w:r>
+        <w:t xml:space="preserve">+++IMAGE ({ width: 3, height: 3, path: </w:t>
+      </w:r>
+      <w:r>
+        <w:t>'./sample.bmp</w:t>
       </w:r>
       <w:bookmarkStart w:id="0" w:name="_GoBack"/>
       <w:bookmarkEnd w:id="0"/>
       <w:r>
-        <w:t>g' })+++</w:t>
-      </w:r>
-    </w:p>
-    <w:p>
-      <w:r>
-        <w:t>+++IMAGE ({ width: 3, height: 3, path: './sample.gif' })+++</w:t>
+        <w:t>' })+++</w:t>
       </w:r>
     </w:p>
     <w:p/>
@@ -107,7 +112,7 @@
     </w:rPrDefault>
     <w:pPrDefault/>
   </w:docDefaults>
-  <w:latentStyles w:defLockedState="0" w:defUIPriority="99" w:defSemiHidden="0" w:defUnhideWhenUsed="0" w:defQFormat="0" w:count="382">
+  <w:latentStyles w:defLockedState="0" w:defUIPriority="99" w:defSemiHidden="0" w:defUnhideWhenUsed="0" w:defQFormat="0" w:count="380">
     <w:lsdException w:name="Normal" w:uiPriority="0" w:qFormat="1"/>
     <w:lsdException w:name="heading 1" w:uiPriority="9" w:qFormat="1"/>
     <w:lsdException w:name="heading 2" w:semiHidden="1" w:uiPriority="9" w:unhideWhenUsed="1" w:qFormat="1"/>
@@ -488,8 +493,6 @@
     <w:lsdException w:name="List Table 5 Dark Accent 6" w:uiPriority="50"/>
     <w:lsdException w:name="List Table 6 Colorful Accent 6" w:uiPriority="51"/>
     <w:lsdException w:name="List Table 7 Colorful Accent 6" w:uiPriority="52"/>
-    <w:lsdException w:name="Mention" w:semiHidden="1" w:unhideWhenUsed="1"/>
-    <w:lsdException w:name="Smart Hyperlink" w:semiHidden="1" w:unhideWhenUsed="1"/>
   </w:latentStyles>
   <w:style w:type="paragraph" w:default="1" w:styleId="Normal">
     <w:name w:val="Normal"/>

</xml_diff>

<commit_message>
IMAGE: add SVG support (incomplete)
</commit_message>
<xml_diff>
--- a/packages/example-node/images-path.docx
+++ b/packages/example-node/images-path.docx
@@ -10,10 +10,10 @@
         <w:t xml:space="preserve"> should be </w:t>
       </w:r>
       <w:r>
-        <w:t>four</w:t>
-      </w:r>
-      <w:r>
-        <w:t xml:space="preserve"> image</w:t>
+        <w:t xml:space="preserve">six </w:t>
+      </w:r>
+      <w:r>
+        <w:t>image</w:t>
       </w:r>
       <w:r>
         <w:t>s below</w:t>
@@ -77,10 +77,15 @@
     </w:p>
     <w:p>
       <w:r>
-        <w:t xml:space="preserve">+++IMAGE ({ width: 3, height: 3, path: </w:t>
-      </w:r>
-      <w:r>
-        <w:t>'./sample.bmp</w:t>
+        <w:t>+++IMAGE ({ width: 3, height: 3, path: './sample.bmp' })+++</w:t>
+      </w:r>
+    </w:p>
+    <w:p>
+      <w:r>
+        <w:t>+++IMAGE ({ width: 3, height: 3, path: './sample.</w:t>
+      </w:r>
+      <w:r>
+        <w:t>svg</w:t>
       </w:r>
       <w:bookmarkStart w:id="0" w:name="_GoBack"/>
       <w:bookmarkEnd w:id="0"/>

</xml_diff>